<commit_message>
categorias router agregado con CRUD por si hace falta
</commit_message>
<xml_diff>
--- a/TP Integrador.docx
+++ b/TP Integrador.docx
@@ -111,7 +111,6 @@
           <w:szCs w:val="32"/>
         </w:rPr>
       </w:pPr>
-      <w:proofErr w:type="spellStart"/>
       <w:r>
         <w:rPr>
           <w:b/>
@@ -121,7 +120,6 @@
         </w:rPr>
         <w:t>Endpoints</w:t>
       </w:r>
-      <w:proofErr w:type="spellEnd"/>
       <w:r>
         <w:rPr>
           <w:b/>
@@ -167,30 +165,7 @@
           <w:sz w:val="24"/>
           <w:szCs w:val="24"/>
         </w:rPr>
-        <w:t xml:space="preserve">* = </w:t>
-      </w:r>
-      <w:r>
-        <w:rPr>
-          <w:sz w:val="24"/>
-          <w:szCs w:val="24"/>
-        </w:rPr>
-        <w:t xml:space="preserve">con </w:t>
-      </w:r>
-      <w:proofErr w:type="spellStart"/>
-      <w:r>
-        <w:rPr>
-          <w:sz w:val="24"/>
-          <w:szCs w:val="24"/>
-        </w:rPr>
-        <w:t>jwt</w:t>
-      </w:r>
-      <w:proofErr w:type="spellEnd"/>
-      <w:r>
-        <w:rPr>
-          <w:sz w:val="24"/>
-          <w:szCs w:val="24"/>
-        </w:rPr>
-        <w:t xml:space="preserve"> token para </w:t>
+        <w:t xml:space="preserve">* = con jwt token para </w:t>
       </w:r>
       <w:r>
         <w:rPr>
@@ -434,7 +409,6 @@
         </w:rPr>
         <w:t>/:id/</w:t>
       </w:r>
-      <w:proofErr w:type="spellStart"/>
       <w:r>
         <w:rPr>
           <w:sz w:val="24"/>
@@ -442,7 +416,6 @@
         </w:rPr>
         <w:t>cambiarVisibilidad</w:t>
       </w:r>
-      <w:proofErr w:type="spellEnd"/>
       <w:r>
         <w:rPr>
           <w:sz w:val="24"/>
@@ -551,17 +524,8 @@
           <w:sz w:val="24"/>
           <w:szCs w:val="24"/>
         </w:rPr>
-        <w:t>POST /</w:t>
-      </w:r>
-      <w:proofErr w:type="spellStart"/>
-      <w:r>
-        <w:rPr>
-          <w:sz w:val="24"/>
-          <w:szCs w:val="24"/>
-        </w:rPr>
-        <w:t>login</w:t>
-      </w:r>
-      <w:proofErr w:type="spellEnd"/>
+        <w:t>POST /login</w:t>
+      </w:r>
     </w:p>
     <w:p>
       <w:pPr>
@@ -580,21 +544,12 @@
           <w:szCs w:val="28"/>
         </w:rPr>
       </w:pPr>
-      <w:proofErr w:type="spellStart"/>
       <w:r>
         <w:rPr>
           <w:sz w:val="28"/>
           <w:szCs w:val="28"/>
         </w:rPr>
-        <w:t>Categorias</w:t>
-      </w:r>
-      <w:proofErr w:type="spellEnd"/>
-      <w:r>
-        <w:rPr>
-          <w:sz w:val="28"/>
-          <w:szCs w:val="28"/>
-        </w:rPr>
-        <w:t xml:space="preserve">: </w:t>
+        <w:t xml:space="preserve">Categorias: </w:t>
       </w:r>
     </w:p>
     <w:p>
@@ -687,21 +642,6 @@
     </w:p>
     <w:p>
       <w:pPr>
-        <w:rPr>
-          <w:sz w:val="28"/>
-          <w:szCs w:val="28"/>
-        </w:rPr>
-      </w:pPr>
-      <w:r>
-        <w:rPr>
-          <w:sz w:val="28"/>
-          <w:szCs w:val="28"/>
-        </w:rPr>
-        <w:t>Ventas:</w:t>
-      </w:r>
-    </w:p>
-    <w:p>
-      <w:pPr>
         <w:pStyle w:val="Prrafodelista"/>
         <w:numPr>
           <w:ilvl w:val="0"/>
@@ -717,54 +657,15 @@
           <w:sz w:val="24"/>
           <w:szCs w:val="24"/>
         </w:rPr>
-        <w:t xml:space="preserve">GET /ventas * </w:t>
-      </w:r>
-      <w:r>
-        <w:rPr>
-          <w:sz w:val="24"/>
-          <w:szCs w:val="24"/>
-        </w:rPr>
-        <w:tab/>
-      </w:r>
-      <w:r>
-        <w:rPr>
-          <w:sz w:val="24"/>
-          <w:szCs w:val="24"/>
-        </w:rPr>
-        <w:tab/>
-      </w:r>
-      <w:r>
-        <w:rPr>
-          <w:sz w:val="24"/>
-          <w:szCs w:val="24"/>
-        </w:rPr>
-        <w:t xml:space="preserve">-&gt; en este la idea es que se tome el carrito y se separe en </w:t>
-      </w:r>
-      <w:proofErr w:type="spellStart"/>
-      <w:r>
-        <w:rPr>
-          <w:sz w:val="24"/>
-          <w:szCs w:val="24"/>
-        </w:rPr>
-        <w:t>prods</w:t>
-      </w:r>
-      <w:proofErr w:type="spellEnd"/>
-      <w:r>
-        <w:rPr>
-          <w:sz w:val="24"/>
-          <w:szCs w:val="24"/>
-        </w:rPr>
-        <w:t xml:space="preserve"> y se agreguen en la tabla </w:t>
-      </w:r>
-      <w:proofErr w:type="spellStart"/>
-      <w:r>
-        <w:rPr>
-          <w:sz w:val="24"/>
-          <w:szCs w:val="24"/>
-        </w:rPr>
-        <w:t>detalleVenta</w:t>
-      </w:r>
-      <w:proofErr w:type="spellEnd"/>
+        <w:t>PUT</w:t>
+      </w:r>
+      <w:r>
+        <w:rPr>
+          <w:sz w:val="24"/>
+          <w:szCs w:val="24"/>
+        </w:rPr>
+        <w:t xml:space="preserve"> /categorías *</w:t>
+      </w:r>
     </w:p>
     <w:p>
       <w:pPr>
@@ -783,7 +684,37 @@
           <w:sz w:val="24"/>
           <w:szCs w:val="24"/>
         </w:rPr>
-        <w:t>GET /ventas/:id *</w:t>
+        <w:t>DELETE</w:t>
+      </w:r>
+      <w:r>
+        <w:rPr>
+          <w:sz w:val="24"/>
+          <w:szCs w:val="24"/>
+        </w:rPr>
+        <w:t xml:space="preserve"> /categorías *</w:t>
+      </w:r>
+    </w:p>
+    <w:p>
+      <w:pPr>
+        <w:rPr>
+          <w:sz w:val="28"/>
+          <w:szCs w:val="28"/>
+        </w:rPr>
+      </w:pPr>
+    </w:p>
+    <w:p>
+      <w:pPr>
+        <w:rPr>
+          <w:sz w:val="28"/>
+          <w:szCs w:val="28"/>
+        </w:rPr>
+      </w:pPr>
+      <w:r>
+        <w:rPr>
+          <w:sz w:val="28"/>
+          <w:szCs w:val="28"/>
+        </w:rPr>
+        <w:t>Ventas:</w:t>
       </w:r>
     </w:p>
     <w:p>
@@ -803,14 +734,7 @@
           <w:sz w:val="24"/>
           <w:szCs w:val="24"/>
         </w:rPr>
-        <w:t>POST /ventas</w:t>
-      </w:r>
-      <w:r>
-        <w:rPr>
-          <w:sz w:val="24"/>
-          <w:szCs w:val="24"/>
-        </w:rPr>
-        <w:t xml:space="preserve"> </w:t>
+        <w:t xml:space="preserve">GET /ventas * </w:t>
       </w:r>
       <w:r>
         <w:rPr>
@@ -825,7 +749,13 @@
           <w:szCs w:val="24"/>
         </w:rPr>
         <w:tab/>
-        <w:t>-&gt; se llama una vez se realiza la compra</w:t>
+      </w:r>
+      <w:r>
+        <w:rPr>
+          <w:sz w:val="24"/>
+          <w:szCs w:val="24"/>
+        </w:rPr>
+        <w:t>-&gt; en este la idea es que se tome el carrito y se separe en prods y se agreguen en la tabla detalleVenta</w:t>
       </w:r>
     </w:p>
     <w:p>
@@ -836,52 +766,16 @@
           <w:numId w:val="1"/>
         </w:numPr>
         <w:rPr>
-          <w:sz w:val="24"/>
-          <w:szCs w:val="24"/>
-        </w:rPr>
-      </w:pPr>
-      <w:r>
-        <w:rPr>
-          <w:sz w:val="24"/>
-          <w:szCs w:val="24"/>
-        </w:rPr>
-        <w:t xml:space="preserve">GET </w:t>
-      </w:r>
-      <w:r>
-        <w:rPr>
-          <w:sz w:val="24"/>
-          <w:szCs w:val="24"/>
-        </w:rPr>
-        <w:t>/ventas/</w:t>
-      </w:r>
-      <w:r>
-        <w:rPr>
-          <w:sz w:val="24"/>
-          <w:szCs w:val="24"/>
-        </w:rPr>
-        <w:t>:</w:t>
-      </w:r>
-      <w:r>
-        <w:rPr>
-          <w:sz w:val="24"/>
-          <w:szCs w:val="24"/>
-        </w:rPr>
-        <w:t>id/ticket</w:t>
-      </w:r>
-      <w:r>
-        <w:rPr>
-          <w:sz w:val="24"/>
-          <w:szCs w:val="24"/>
-        </w:rPr>
-        <w:t xml:space="preserve"> </w:t>
-      </w:r>
-      <w:r>
-        <w:rPr>
-          <w:sz w:val="24"/>
-          <w:szCs w:val="24"/>
-        </w:rPr>
-        <w:tab/>
-        <w:t>-&gt; genera y obtiene el ticket de la compra realizada</w:t>
+          <w:sz w:val="28"/>
+          <w:szCs w:val="28"/>
+        </w:rPr>
+      </w:pPr>
+      <w:r>
+        <w:rPr>
+          <w:sz w:val="24"/>
+          <w:szCs w:val="24"/>
+        </w:rPr>
+        <w:t>GET /ventas/:id *</w:t>
       </w:r>
     </w:p>
     <w:p>
@@ -892,6 +786,97 @@
           <w:numId w:val="1"/>
         </w:numPr>
         <w:rPr>
+          <w:sz w:val="28"/>
+          <w:szCs w:val="28"/>
+        </w:rPr>
+      </w:pPr>
+      <w:r>
+        <w:rPr>
+          <w:sz w:val="24"/>
+          <w:szCs w:val="24"/>
+        </w:rPr>
+        <w:t>POST /ventas</w:t>
+      </w:r>
+      <w:r>
+        <w:rPr>
+          <w:sz w:val="24"/>
+          <w:szCs w:val="24"/>
+        </w:rPr>
+        <w:t xml:space="preserve"> </w:t>
+      </w:r>
+      <w:r>
+        <w:rPr>
+          <w:sz w:val="24"/>
+          <w:szCs w:val="24"/>
+        </w:rPr>
+        <w:tab/>
+      </w:r>
+      <w:r>
+        <w:rPr>
+          <w:sz w:val="24"/>
+          <w:szCs w:val="24"/>
+        </w:rPr>
+        <w:tab/>
+        <w:t>-&gt; se llama una vez se realiza la compra</w:t>
+      </w:r>
+    </w:p>
+    <w:p>
+      <w:pPr>
+        <w:pStyle w:val="Prrafodelista"/>
+        <w:numPr>
+          <w:ilvl w:val="0"/>
+          <w:numId w:val="1"/>
+        </w:numPr>
+        <w:rPr>
+          <w:sz w:val="24"/>
+          <w:szCs w:val="24"/>
+        </w:rPr>
+      </w:pPr>
+      <w:r>
+        <w:rPr>
+          <w:sz w:val="24"/>
+          <w:szCs w:val="24"/>
+        </w:rPr>
+        <w:t>GET /ventas/</w:t>
+      </w:r>
+      <w:r>
+        <w:rPr>
+          <w:sz w:val="24"/>
+          <w:szCs w:val="24"/>
+        </w:rPr>
+        <w:t>:</w:t>
+      </w:r>
+      <w:r>
+        <w:rPr>
+          <w:sz w:val="24"/>
+          <w:szCs w:val="24"/>
+        </w:rPr>
+        <w:t>id/ticket</w:t>
+      </w:r>
+      <w:r>
+        <w:rPr>
+          <w:sz w:val="24"/>
+          <w:szCs w:val="24"/>
+        </w:rPr>
+        <w:t xml:space="preserve"> </w:t>
+      </w:r>
+      <w:r>
+        <w:rPr>
+          <w:sz w:val="24"/>
+          <w:szCs w:val="24"/>
+        </w:rPr>
+        <w:tab/>
+        <w:t>-&gt; genera y obtiene el ticket de la compra realizada</w:t>
+      </w:r>
+    </w:p>
+    <w:p>
+      <w:pPr>
+        <w:pStyle w:val="Prrafodelista"/>
+        <w:numPr>
+          <w:ilvl w:val="0"/>
+          <w:numId w:val="1"/>
+        </w:numPr>
+        <w:rPr>
           <w:sz w:val="24"/>
           <w:szCs w:val="24"/>
         </w:rPr>
@@ -1069,7 +1054,6 @@
           <w:sz w:val="32"/>
           <w:szCs w:val="32"/>
         </w:rPr>
-        <w:lastRenderedPageBreak/>
         <w:t>Diseño pantalla</w:t>
       </w:r>
       <w:r>
@@ -1116,6 +1100,7 @@
       </w:pPr>
       <w:r>
         <w:rPr>
+          <w:noProof/>
           <w:sz w:val="24"/>
           <w:szCs w:val="24"/>
         </w:rPr>
@@ -1165,6 +1150,7 @@
       </w:pPr>
       <w:r>
         <w:rPr>
+          <w:noProof/>
           <w:sz w:val="24"/>
           <w:szCs w:val="24"/>
         </w:rPr>

</xml_diff>